<commit_message>
Enhance portfolio with updated meta tags, improved layout, and new sections for projects, hackathons, and certificates. Resume and script updated for better functionality and content clarity.
</commit_message>
<xml_diff>
--- a/assets/Kunj_Shah_Resume.docx
+++ b/assets/Kunj_Shah_Resume.docx
@@ -102,6 +102,7 @@
         <w:spacing w:after="0"/>
         <w:jc w:val="center"/>
         <w:rPr>
+          <w:rFonts w:ascii="Times New Roman" w:hAnsi="Times New Roman" w:cs="Times New Roman"/>
           <w:sz w:val="24"/>
           <w:szCs w:val="24"/>
         </w:rPr>
@@ -173,6 +174,15 @@
           <w:t>Portfolio</w:t>
         </w:r>
       </w:hyperlink>
+      <w:r>
+        <w:t xml:space="preserve">, </w:t>
+      </w:r>
+      <w:r>
+        <w:rPr>
+          <w:rFonts w:ascii="Times New Roman" w:hAnsi="Times New Roman" w:cs="Times New Roman"/>
+        </w:rPr>
+        <w:t>San Francisco, CA</w:t>
+      </w:r>
     </w:p>
     <w:p>
       <w:pPr>
@@ -275,6 +285,7 @@
     <w:p>
       <w:pPr>
         <w:spacing w:after="0"/>
+        <w:ind w:left="2160" w:hanging="2160"/>
         <w:rPr>
           <w:rFonts w:ascii="Times New Roman" w:hAnsi="Times New Roman" w:cs="Times New Roman"/>
           <w:b/>
@@ -303,35 +314,118 @@
       <w:r>
         <w:rPr>
           <w:rFonts w:ascii="Times New Roman" w:hAnsi="Times New Roman" w:cs="Times New Roman"/>
+          <w:color w:val="000000" w:themeColor="text1"/>
+        </w:rPr>
+        <w:t xml:space="preserve">Large Language Models, Transformers, Retrieval-Augmented Generation (RAG), </w:t>
+      </w:r>
+      <w:proofErr w:type="spellStart"/>
+      <w:r>
+        <w:rPr>
+          <w:rFonts w:ascii="Times New Roman" w:hAnsi="Times New Roman" w:cs="Times New Roman"/>
+          <w:color w:val="000000" w:themeColor="text1"/>
+        </w:rPr>
+        <w:t>LoRA</w:t>
+      </w:r>
+      <w:proofErr w:type="spellEnd"/>
+      <w:r>
+        <w:rPr>
+          <w:rFonts w:ascii="Times New Roman" w:hAnsi="Times New Roman" w:cs="Times New Roman"/>
+          <w:color w:val="000000" w:themeColor="text1"/>
+        </w:rPr>
+        <w:t xml:space="preserve">, </w:t>
+      </w:r>
+      <w:proofErr w:type="spellStart"/>
+      <w:r>
+        <w:rPr>
+          <w:rFonts w:ascii="Times New Roman" w:hAnsi="Times New Roman" w:cs="Times New Roman"/>
+          <w:color w:val="000000" w:themeColor="text1"/>
+        </w:rPr>
+        <w:t>PyTorch</w:t>
+      </w:r>
+      <w:proofErr w:type="spellEnd"/>
+      <w:r>
+        <w:rPr>
+          <w:rFonts w:ascii="Times New Roman" w:hAnsi="Times New Roman" w:cs="Times New Roman"/>
+          <w:color w:val="000000" w:themeColor="text1"/>
+        </w:rPr>
+        <w:t xml:space="preserve">, TensorFlow, </w:t>
+      </w:r>
+      <w:proofErr w:type="spellStart"/>
+      <w:r>
+        <w:rPr>
+          <w:rFonts w:ascii="Times New Roman" w:hAnsi="Times New Roman" w:cs="Times New Roman"/>
+          <w:color w:val="000000" w:themeColor="text1"/>
+        </w:rPr>
+        <w:t>LangChain</w:t>
+      </w:r>
+      <w:proofErr w:type="spellEnd"/>
+      <w:r>
+        <w:rPr>
+          <w:rFonts w:ascii="Times New Roman" w:hAnsi="Times New Roman" w:cs="Times New Roman"/>
+          <w:color w:val="000000" w:themeColor="text1"/>
+        </w:rPr>
+        <w:t xml:space="preserve">, </w:t>
+      </w:r>
+      <w:proofErr w:type="spellStart"/>
+      <w:r>
+        <w:rPr>
+          <w:rFonts w:ascii="Times New Roman" w:hAnsi="Times New Roman" w:cs="Times New Roman"/>
+          <w:color w:val="000000" w:themeColor="text1"/>
+        </w:rPr>
+        <w:t>LangFlow</w:t>
+      </w:r>
+      <w:proofErr w:type="spellEnd"/>
+      <w:r>
+        <w:rPr>
+          <w:rFonts w:ascii="Times New Roman" w:hAnsi="Times New Roman" w:cs="Times New Roman"/>
+          <w:color w:val="000000" w:themeColor="text1"/>
+        </w:rPr>
+        <w:t xml:space="preserve">, n8n, OpenCV, Machine Learning, Deep Learning, </w:t>
+      </w:r>
+      <w:r>
+        <w:rPr>
+          <w:rFonts w:ascii="Times New Roman" w:hAnsi="Times New Roman" w:cs="Times New Roman"/>
+          <w:color w:val="000000" w:themeColor="text1"/>
+        </w:rPr>
+        <w:t>Natural Language Processing (NLP)</w:t>
+      </w:r>
+    </w:p>
+    <w:p>
+      <w:pPr>
+        <w:spacing w:after="0"/>
+        <w:rPr>
+          <w:rFonts w:ascii="Times New Roman" w:hAnsi="Times New Roman" w:cs="Times New Roman"/>
+          <w:color w:val="000000" w:themeColor="text1"/>
+        </w:rPr>
+      </w:pPr>
+      <w:r>
+        <w:rPr>
+          <w:rFonts w:ascii="Times New Roman" w:hAnsi="Times New Roman" w:cs="Times New Roman"/>
           <w:b/>
           <w:bCs/>
           <w:color w:val="000000" w:themeColor="text1"/>
         </w:rPr>
+        <w:t>Web &amp; Database</w:t>
+      </w:r>
+      <w:r>
+        <w:rPr>
+          <w:rFonts w:ascii="Times New Roman" w:hAnsi="Times New Roman" w:cs="Times New Roman"/>
+          <w:b/>
+          <w:bCs/>
+          <w:color w:val="000000" w:themeColor="text1"/>
+        </w:rPr>
         <w:tab/>
       </w:r>
       <w:r>
         <w:rPr>
           <w:rFonts w:ascii="Times New Roman" w:hAnsi="Times New Roman" w:cs="Times New Roman"/>
-          <w:b/>
-          <w:bCs/>
-          <w:color w:val="000000" w:themeColor="text1"/>
-        </w:rPr>
-        <w:tab/>
-      </w:r>
-      <w:r>
-        <w:rPr>
-          <w:rFonts w:ascii="Times New Roman" w:hAnsi="Times New Roman" w:cs="Times New Roman"/>
-          <w:b/>
-          <w:bCs/>
-          <w:color w:val="000000" w:themeColor="text1"/>
-        </w:rPr>
-        <w:t>LLM</w:t>
-      </w:r>
-      <w:r>
-        <w:rPr>
-          <w:rFonts w:ascii="Times New Roman" w:hAnsi="Times New Roman" w:cs="Times New Roman"/>
-          <w:b/>
-          <w:bCs/>
+          <w:color w:val="000000" w:themeColor="text1"/>
+        </w:rPr>
+        <w:t>Node.js</w:t>
+      </w:r>
+      <w:r>
+        <w:rPr>
+          <w:rFonts w:ascii="Times New Roman" w:hAnsi="Times New Roman" w:cs="Times New Roman"/>
           <w:color w:val="000000" w:themeColor="text1"/>
         </w:rPr>
         <w:t>,</w:t>
@@ -339,8 +433,6 @@
       <w:r>
         <w:rPr>
           <w:rFonts w:ascii="Times New Roman" w:hAnsi="Times New Roman" w:cs="Times New Roman"/>
-          <w:b/>
-          <w:bCs/>
           <w:color w:val="000000" w:themeColor="text1"/>
         </w:rPr>
         <w:t xml:space="preserve"> </w:t>
@@ -350,7 +442,14 @@
           <w:rFonts w:ascii="Times New Roman" w:hAnsi="Times New Roman" w:cs="Times New Roman"/>
           <w:color w:val="000000" w:themeColor="text1"/>
         </w:rPr>
-        <w:t>Transformers</w:t>
+        <w:t>Express</w:t>
+      </w:r>
+      <w:r>
+        <w:rPr>
+          <w:rFonts w:ascii="Times New Roman" w:hAnsi="Times New Roman" w:cs="Times New Roman"/>
+          <w:color w:val="000000" w:themeColor="text1"/>
+        </w:rPr>
+        <w:t>.js</w:t>
       </w:r>
       <w:r>
         <w:rPr>
@@ -364,28 +463,21 @@
           <w:rFonts w:ascii="Times New Roman" w:hAnsi="Times New Roman" w:cs="Times New Roman"/>
           <w:color w:val="000000" w:themeColor="text1"/>
         </w:rPr>
-        <w:t xml:space="preserve"> T</w:t>
-      </w:r>
-      <w:r>
-        <w:rPr>
-          <w:rFonts w:ascii="Times New Roman" w:hAnsi="Times New Roman" w:cs="Times New Roman"/>
-          <w:color w:val="000000" w:themeColor="text1"/>
-        </w:rPr>
-        <w:t>ensor</w:t>
-      </w:r>
-      <w:r>
-        <w:rPr>
-          <w:rFonts w:ascii="Times New Roman" w:hAnsi="Times New Roman" w:cs="Times New Roman"/>
-          <w:color w:val="000000" w:themeColor="text1"/>
-        </w:rPr>
-        <w:t>F</w:t>
-      </w:r>
-      <w:r>
-        <w:rPr>
-          <w:rFonts w:ascii="Times New Roman" w:hAnsi="Times New Roman" w:cs="Times New Roman"/>
-          <w:color w:val="000000" w:themeColor="text1"/>
-        </w:rPr>
-        <w:t>low</w:t>
+        <w:t xml:space="preserve"> </w:t>
+      </w:r>
+      <w:r>
+        <w:rPr>
+          <w:rFonts w:ascii="Times New Roman" w:hAnsi="Times New Roman" w:cs="Times New Roman"/>
+          <w:color w:val="000000" w:themeColor="text1"/>
+        </w:rPr>
+        <w:t>React</w:t>
+      </w:r>
+      <w:r>
+        <w:rPr>
+          <w:rFonts w:ascii="Times New Roman" w:hAnsi="Times New Roman" w:cs="Times New Roman"/>
+          <w:color w:val="000000" w:themeColor="text1"/>
+        </w:rPr>
+        <w:t>.js</w:t>
       </w:r>
       <w:r>
         <w:rPr>
@@ -399,6 +491,20 @@
           <w:rFonts w:ascii="Times New Roman" w:hAnsi="Times New Roman" w:cs="Times New Roman"/>
           <w:color w:val="000000" w:themeColor="text1"/>
         </w:rPr>
+        <w:t xml:space="preserve"> Flask</w:t>
+      </w:r>
+      <w:r>
+        <w:rPr>
+          <w:rFonts w:ascii="Times New Roman" w:hAnsi="Times New Roman" w:cs="Times New Roman"/>
+          <w:color w:val="000000" w:themeColor="text1"/>
+        </w:rPr>
+        <w:t>,</w:t>
+      </w:r>
+      <w:r>
+        <w:rPr>
+          <w:rFonts w:ascii="Times New Roman" w:hAnsi="Times New Roman" w:cs="Times New Roman"/>
+          <w:color w:val="000000" w:themeColor="text1"/>
+        </w:rPr>
         <w:t xml:space="preserve"> </w:t>
       </w:r>
       <w:proofErr w:type="spellStart"/>
@@ -407,92 +513,7 @@
           <w:rFonts w:ascii="Times New Roman" w:hAnsi="Times New Roman" w:cs="Times New Roman"/>
           <w:color w:val="000000" w:themeColor="text1"/>
         </w:rPr>
-        <w:t>Py</w:t>
-      </w:r>
-      <w:r>
-        <w:rPr>
-          <w:rFonts w:ascii="Times New Roman" w:hAnsi="Times New Roman" w:cs="Times New Roman"/>
-          <w:color w:val="000000" w:themeColor="text1"/>
-        </w:rPr>
-        <w:t>Torch</w:t>
-      </w:r>
-      <w:proofErr w:type="spellEnd"/>
-      <w:r>
-        <w:rPr>
-          <w:rFonts w:ascii="Times New Roman" w:hAnsi="Times New Roman" w:cs="Times New Roman"/>
-          <w:color w:val="000000" w:themeColor="text1"/>
-        </w:rPr>
-        <w:t xml:space="preserve">, </w:t>
-      </w:r>
-      <w:proofErr w:type="spellStart"/>
-      <w:r>
-        <w:rPr>
-          <w:rFonts w:ascii="Times New Roman" w:hAnsi="Times New Roman" w:cs="Times New Roman"/>
-          <w:color w:val="000000" w:themeColor="text1"/>
-        </w:rPr>
-        <w:t>Langchain</w:t>
-      </w:r>
-      <w:proofErr w:type="spellEnd"/>
-      <w:r>
-        <w:rPr>
-          <w:rFonts w:ascii="Times New Roman" w:hAnsi="Times New Roman" w:cs="Times New Roman"/>
-          <w:color w:val="000000" w:themeColor="text1"/>
-        </w:rPr>
-        <w:t xml:space="preserve">, </w:t>
-      </w:r>
-      <w:proofErr w:type="spellStart"/>
-      <w:r>
-        <w:rPr>
-          <w:rFonts w:ascii="Times New Roman" w:hAnsi="Times New Roman" w:cs="Times New Roman"/>
-          <w:color w:val="000000" w:themeColor="text1"/>
-        </w:rPr>
-        <w:t>Langflow</w:t>
-      </w:r>
-      <w:proofErr w:type="spellEnd"/>
-      <w:r>
-        <w:rPr>
-          <w:rFonts w:ascii="Times New Roman" w:hAnsi="Times New Roman" w:cs="Times New Roman"/>
-          <w:b/>
-          <w:bCs/>
-          <w:color w:val="000000" w:themeColor="text1"/>
-        </w:rPr>
-        <w:t xml:space="preserve">, </w:t>
-      </w:r>
-      <w:r>
-        <w:rPr>
-          <w:rFonts w:ascii="Times New Roman" w:hAnsi="Times New Roman" w:cs="Times New Roman"/>
-          <w:color w:val="000000" w:themeColor="text1"/>
-        </w:rPr>
-        <w:t xml:space="preserve">n8n, </w:t>
-      </w:r>
-      <w:r>
-        <w:rPr>
-          <w:rFonts w:ascii="Times New Roman" w:hAnsi="Times New Roman" w:cs="Times New Roman"/>
-          <w:color w:val="000000" w:themeColor="text1"/>
-        </w:rPr>
-        <w:t>Open</w:t>
-      </w:r>
-      <w:r>
-        <w:rPr>
-          <w:rFonts w:ascii="Times New Roman" w:hAnsi="Times New Roman" w:cs="Times New Roman"/>
-          <w:color w:val="000000" w:themeColor="text1"/>
-        </w:rPr>
-        <w:t>CV</w:t>
-      </w:r>
-      <w:r>
-        <w:rPr>
-          <w:rFonts w:ascii="Times New Roman" w:hAnsi="Times New Roman" w:cs="Times New Roman"/>
-          <w:color w:val="000000" w:themeColor="text1"/>
-        </w:rPr>
-        <w:t xml:space="preserve">, RAG, </w:t>
-      </w:r>
-      <w:proofErr w:type="spellStart"/>
-      <w:r>
-        <w:rPr>
-          <w:rFonts w:ascii="Times New Roman" w:hAnsi="Times New Roman" w:cs="Times New Roman"/>
-          <w:color w:val="000000" w:themeColor="text1"/>
-        </w:rPr>
-        <w:t>LoRA</w:t>
+        <w:t>Tailwindcss</w:t>
       </w:r>
       <w:proofErr w:type="spellEnd"/>
     </w:p>
@@ -501,11 +522,18 @@
         <w:spacing w:after="0"/>
         <w:rPr>
           <w:rFonts w:ascii="Times New Roman" w:hAnsi="Times New Roman" w:cs="Times New Roman"/>
+          <w:color w:val="000000" w:themeColor="text1"/>
+        </w:rPr>
+      </w:pPr>
+      <w:r>
+        <w:rPr>
+          <w:rFonts w:ascii="Times New Roman" w:hAnsi="Times New Roman" w:cs="Times New Roman"/>
           <w:b/>
           <w:bCs/>
           <w:color w:val="000000" w:themeColor="text1"/>
         </w:rPr>
-      </w:pPr>
+        <w:t>Database and Tools</w:t>
+      </w:r>
       <w:r>
         <w:rPr>
           <w:rFonts w:ascii="Times New Roman" w:hAnsi="Times New Roman" w:cs="Times New Roman"/>
@@ -513,15 +541,6 @@
           <w:bCs/>
           <w:color w:val="000000" w:themeColor="text1"/>
         </w:rPr>
-        <w:t>Web &amp; Database</w:t>
-      </w:r>
-      <w:r>
-        <w:rPr>
-          <w:rFonts w:ascii="Times New Roman" w:hAnsi="Times New Roman" w:cs="Times New Roman"/>
-          <w:b/>
-          <w:bCs/>
-          <w:color w:val="000000" w:themeColor="text1"/>
-        </w:rPr>
         <w:tab/>
       </w:r>
       <w:r>
@@ -529,21 +548,7 @@
           <w:rFonts w:ascii="Times New Roman" w:hAnsi="Times New Roman" w:cs="Times New Roman"/>
           <w:color w:val="000000" w:themeColor="text1"/>
         </w:rPr>
-        <w:t>NodeJS</w:t>
-      </w:r>
-      <w:r>
-        <w:rPr>
-          <w:rFonts w:ascii="Times New Roman" w:hAnsi="Times New Roman" w:cs="Times New Roman"/>
-          <w:color w:val="000000" w:themeColor="text1"/>
-        </w:rPr>
-        <w:t>,</w:t>
-      </w:r>
-      <w:r>
-        <w:rPr>
-          <w:rFonts w:ascii="Times New Roman" w:hAnsi="Times New Roman" w:cs="Times New Roman"/>
-          <w:color w:val="000000" w:themeColor="text1"/>
-        </w:rPr>
-        <w:t xml:space="preserve"> </w:t>
+        <w:t xml:space="preserve">MongoDB, MySQL, Git, Docker, </w:t>
       </w:r>
       <w:proofErr w:type="spellStart"/>
       <w:r>
@@ -551,7 +556,7 @@
           <w:rFonts w:ascii="Times New Roman" w:hAnsi="Times New Roman" w:cs="Times New Roman"/>
           <w:color w:val="000000" w:themeColor="text1"/>
         </w:rPr>
-        <w:t>ExpressJS</w:t>
+        <w:t>VertexAI</w:t>
       </w:r>
       <w:proofErr w:type="spellEnd"/>
       <w:r>
@@ -559,93 +564,7 @@
           <w:rFonts w:ascii="Times New Roman" w:hAnsi="Times New Roman" w:cs="Times New Roman"/>
           <w:color w:val="000000" w:themeColor="text1"/>
         </w:rPr>
-        <w:t>,</w:t>
-      </w:r>
-      <w:r>
-        <w:rPr>
-          <w:rFonts w:ascii="Times New Roman" w:hAnsi="Times New Roman" w:cs="Times New Roman"/>
-          <w:color w:val="000000" w:themeColor="text1"/>
-        </w:rPr>
-        <w:t xml:space="preserve"> </w:t>
-      </w:r>
-      <w:r>
-        <w:rPr>
-          <w:rFonts w:ascii="Times New Roman" w:hAnsi="Times New Roman" w:cs="Times New Roman"/>
-          <w:color w:val="000000" w:themeColor="text1"/>
-        </w:rPr>
-        <w:t>ReactJS</w:t>
-      </w:r>
-      <w:r>
-        <w:rPr>
-          <w:rFonts w:ascii="Times New Roman" w:hAnsi="Times New Roman" w:cs="Times New Roman"/>
-          <w:color w:val="000000" w:themeColor="text1"/>
-        </w:rPr>
-        <w:t>,</w:t>
-      </w:r>
-      <w:r>
-        <w:rPr>
-          <w:rFonts w:ascii="Times New Roman" w:hAnsi="Times New Roman" w:cs="Times New Roman"/>
-          <w:color w:val="000000" w:themeColor="text1"/>
-        </w:rPr>
-        <w:t xml:space="preserve"> Flask</w:t>
-      </w:r>
-      <w:r>
-        <w:rPr>
-          <w:rFonts w:ascii="Times New Roman" w:hAnsi="Times New Roman" w:cs="Times New Roman"/>
-          <w:color w:val="000000" w:themeColor="text1"/>
-        </w:rPr>
-        <w:t>,</w:t>
-      </w:r>
-      <w:r>
-        <w:rPr>
-          <w:rFonts w:ascii="Times New Roman" w:hAnsi="Times New Roman" w:cs="Times New Roman"/>
-          <w:color w:val="000000" w:themeColor="text1"/>
-        </w:rPr>
-        <w:t xml:space="preserve"> </w:t>
-      </w:r>
-      <w:proofErr w:type="spellStart"/>
-      <w:r>
-        <w:rPr>
-          <w:rFonts w:ascii="Times New Roman" w:hAnsi="Times New Roman" w:cs="Times New Roman"/>
-          <w:color w:val="000000" w:themeColor="text1"/>
-        </w:rPr>
-        <w:t>Tailwindcss</w:t>
-      </w:r>
-      <w:proofErr w:type="spellEnd"/>
-      <w:r>
-        <w:rPr>
-          <w:rFonts w:ascii="Times New Roman" w:hAnsi="Times New Roman" w:cs="Times New Roman"/>
-          <w:color w:val="000000" w:themeColor="text1"/>
-        </w:rPr>
-        <w:t>,</w:t>
-      </w:r>
-      <w:r>
-        <w:rPr>
-          <w:rFonts w:ascii="Times New Roman" w:hAnsi="Times New Roman" w:cs="Times New Roman"/>
-          <w:color w:val="000000" w:themeColor="text1"/>
-        </w:rPr>
-        <w:t xml:space="preserve"> </w:t>
-      </w:r>
-      <w:r>
-        <w:rPr>
-          <w:rFonts w:ascii="Times New Roman" w:hAnsi="Times New Roman" w:cs="Times New Roman"/>
-          <w:color w:val="000000" w:themeColor="text1"/>
-        </w:rPr>
-        <w:t>MySQL</w:t>
-      </w:r>
-      <w:r>
-        <w:rPr>
-          <w:rFonts w:ascii="Times New Roman" w:hAnsi="Times New Roman" w:cs="Times New Roman"/>
-          <w:color w:val="000000" w:themeColor="text1"/>
-        </w:rPr>
-        <w:t>,</w:t>
-      </w:r>
-      <w:r>
-        <w:rPr>
-          <w:rFonts w:ascii="Times New Roman" w:hAnsi="Times New Roman" w:cs="Times New Roman"/>
-          <w:color w:val="000000" w:themeColor="text1"/>
-        </w:rPr>
-        <w:t xml:space="preserve"> MongoDB</w:t>
+        <w:t>, Microsoft Azure</w:t>
       </w:r>
     </w:p>
     <w:p>
@@ -1535,25 +1454,76 @@
           <w:kern w:val="0"/>
           <w14:ligatures w14:val="none"/>
         </w:rPr>
-        <w:t xml:space="preserve">Collaborating on the development of AI agent solutions that enable developers to build intelligent LLM workflows </w:t>
-      </w:r>
-      <w:r>
-        <w:rPr>
-          <w:rFonts w:ascii="Times New Roman" w:eastAsia="Times New Roman" w:hAnsi="Times New Roman" w:cs="Times New Roman"/>
-          <w:color w:val="000000" w:themeColor="text1"/>
-          <w:kern w:val="0"/>
-          <w14:ligatures w14:val="none"/>
-        </w:rPr>
-        <w:t xml:space="preserve">2 to 3 times </w:t>
-      </w:r>
-      <w:r>
-        <w:rPr>
-          <w:rFonts w:ascii="Times New Roman" w:eastAsia="Times New Roman" w:hAnsi="Times New Roman" w:cs="Times New Roman"/>
-          <w:color w:val="000000" w:themeColor="text1"/>
-          <w:kern w:val="0"/>
-          <w14:ligatures w14:val="none"/>
-        </w:rPr>
-        <w:t>faster using low-code and no-code tools</w:t>
+        <w:t xml:space="preserve">Contributed to </w:t>
+      </w:r>
+      <w:r>
+        <w:rPr>
+          <w:rFonts w:ascii="Times New Roman" w:eastAsia="Times New Roman" w:hAnsi="Times New Roman" w:cs="Times New Roman"/>
+          <w:b/>
+          <w:bCs/>
+          <w:color w:val="000000" w:themeColor="text1"/>
+          <w:kern w:val="0"/>
+          <w14:ligatures w14:val="none"/>
+        </w:rPr>
+        <w:t>fine-tuning a 7B-parameter open-source LLM</w:t>
+      </w:r>
+      <w:r>
+        <w:rPr>
+          <w:rFonts w:ascii="Times New Roman" w:eastAsia="Times New Roman" w:hAnsi="Times New Roman" w:cs="Times New Roman"/>
+          <w:color w:val="000000" w:themeColor="text1"/>
+          <w:kern w:val="0"/>
+          <w14:ligatures w14:val="none"/>
+        </w:rPr>
+        <w:t xml:space="preserve"> for internal document Q&amp;A tasks; handled dataset curation, low-rank adaptation (</w:t>
+      </w:r>
+      <w:proofErr w:type="spellStart"/>
+      <w:r>
+        <w:rPr>
+          <w:rFonts w:ascii="Times New Roman" w:eastAsia="Times New Roman" w:hAnsi="Times New Roman" w:cs="Times New Roman"/>
+          <w:color w:val="000000" w:themeColor="text1"/>
+          <w:kern w:val="0"/>
+          <w14:ligatures w14:val="none"/>
+        </w:rPr>
+        <w:t>LoRA</w:t>
+      </w:r>
+      <w:proofErr w:type="spellEnd"/>
+      <w:r>
+        <w:rPr>
+          <w:rFonts w:ascii="Times New Roman" w:eastAsia="Times New Roman" w:hAnsi="Times New Roman" w:cs="Times New Roman"/>
+          <w:color w:val="000000" w:themeColor="text1"/>
+          <w:kern w:val="0"/>
+          <w14:ligatures w14:val="none"/>
+        </w:rPr>
+        <w:t xml:space="preserve">), and model evaluation, achieving </w:t>
+      </w:r>
+      <w:r>
+        <w:rPr>
+          <w:rFonts w:ascii="Times New Roman" w:eastAsia="Times New Roman" w:hAnsi="Times New Roman" w:cs="Times New Roman"/>
+          <w:b/>
+          <w:bCs/>
+          <w:color w:val="000000" w:themeColor="text1"/>
+          <w:kern w:val="0"/>
+          <w14:ligatures w14:val="none"/>
+        </w:rPr>
+        <w:t>~88% accuracy</w:t>
+      </w:r>
+      <w:r>
+        <w:rPr>
+          <w:rFonts w:ascii="Times New Roman" w:eastAsia="Times New Roman" w:hAnsi="Times New Roman" w:cs="Times New Roman"/>
+          <w:color w:val="000000" w:themeColor="text1"/>
+          <w:kern w:val="0"/>
+          <w14:ligatures w14:val="none"/>
+        </w:rPr>
+        <w:t xml:space="preserve"> on company-specific prompts</w:t>
+      </w:r>
+      <w:r>
+        <w:rPr>
+          <w:rFonts w:ascii="Times New Roman" w:eastAsia="Times New Roman" w:hAnsi="Times New Roman" w:cs="Times New Roman"/>
+          <w:color w:val="000000" w:themeColor="text1"/>
+          <w:kern w:val="0"/>
+          <w14:ligatures w14:val="none"/>
+        </w:rPr>
+        <w:t>.</w:t>
       </w:r>
     </w:p>
     <w:p>
@@ -1578,221 +1548,357 @@
           <w:kern w:val="0"/>
           <w14:ligatures w14:val="none"/>
         </w:rPr>
-        <w:t>F</w:t>
-      </w:r>
-      <w:r>
-        <w:rPr>
-          <w:rFonts w:ascii="Times New Roman" w:eastAsia="Times New Roman" w:hAnsi="Times New Roman" w:cs="Times New Roman"/>
-          <w:color w:val="000000" w:themeColor="text1"/>
-          <w:kern w:val="0"/>
-          <w14:ligatures w14:val="none"/>
-        </w:rPr>
-        <w:t>ocusing on agent orchestration, prompt chaining, and modular tool integration to simplify complex AI behavior into developer-friendly components.</w:t>
+        <w:t xml:space="preserve">Developed an </w:t>
+      </w:r>
+      <w:r>
+        <w:rPr>
+          <w:rFonts w:ascii="Times New Roman" w:eastAsia="Times New Roman" w:hAnsi="Times New Roman" w:cs="Times New Roman"/>
+          <w:b/>
+          <w:bCs/>
+          <w:color w:val="000000" w:themeColor="text1"/>
+          <w:kern w:val="0"/>
+          <w14:ligatures w14:val="none"/>
+        </w:rPr>
+        <w:t>AI-powered outreach assistant</w:t>
+      </w:r>
+      <w:r>
+        <w:rPr>
+          <w:rFonts w:ascii="Times New Roman" w:eastAsia="Times New Roman" w:hAnsi="Times New Roman" w:cs="Times New Roman"/>
+          <w:color w:val="000000" w:themeColor="text1"/>
+          <w:kern w:val="0"/>
+          <w14:ligatures w14:val="none"/>
+        </w:rPr>
+        <w:t xml:space="preserve"> using </w:t>
+      </w:r>
+      <w:r>
+        <w:rPr>
+          <w:rFonts w:ascii="Times New Roman" w:eastAsia="Times New Roman" w:hAnsi="Times New Roman" w:cs="Times New Roman"/>
+          <w:i/>
+          <w:iCs/>
+          <w:color w:val="000000" w:themeColor="text1"/>
+          <w:kern w:val="0"/>
+          <w14:ligatures w14:val="none"/>
+        </w:rPr>
+        <w:t>n8n</w:t>
+      </w:r>
+      <w:r>
+        <w:rPr>
+          <w:rFonts w:ascii="Times New Roman" w:eastAsia="Times New Roman" w:hAnsi="Times New Roman" w:cs="Times New Roman"/>
+          <w:color w:val="000000" w:themeColor="text1"/>
+          <w:kern w:val="0"/>
+          <w14:ligatures w14:val="none"/>
+        </w:rPr>
+        <w:t xml:space="preserve">, </w:t>
+      </w:r>
+      <w:proofErr w:type="spellStart"/>
+      <w:r>
+        <w:rPr>
+          <w:rFonts w:ascii="Times New Roman" w:eastAsia="Times New Roman" w:hAnsi="Times New Roman" w:cs="Times New Roman"/>
+          <w:color w:val="000000" w:themeColor="text1"/>
+          <w:kern w:val="0"/>
+          <w14:ligatures w14:val="none"/>
+        </w:rPr>
+        <w:t>LangChain</w:t>
+      </w:r>
+      <w:proofErr w:type="spellEnd"/>
+      <w:r>
+        <w:rPr>
+          <w:rFonts w:ascii="Times New Roman" w:eastAsia="Times New Roman" w:hAnsi="Times New Roman" w:cs="Times New Roman"/>
+          <w:color w:val="000000" w:themeColor="text1"/>
+          <w:kern w:val="0"/>
+          <w14:ligatures w14:val="none"/>
+        </w:rPr>
+        <w:t xml:space="preserve">, and OpenAI tools to automate messaging workflows; currently used by </w:t>
+      </w:r>
+      <w:r>
+        <w:rPr>
+          <w:rFonts w:ascii="Times New Roman" w:eastAsia="Times New Roman" w:hAnsi="Times New Roman" w:cs="Times New Roman"/>
+          <w:b/>
+          <w:bCs/>
+          <w:color w:val="000000" w:themeColor="text1"/>
+          <w:kern w:val="0"/>
+          <w14:ligatures w14:val="none"/>
+        </w:rPr>
+        <w:t>14+ interns</w:t>
+      </w:r>
+      <w:r>
+        <w:rPr>
+          <w:rFonts w:ascii="Times New Roman" w:eastAsia="Times New Roman" w:hAnsi="Times New Roman" w:cs="Times New Roman"/>
+          <w:color w:val="000000" w:themeColor="text1"/>
+          <w:kern w:val="0"/>
+          <w14:ligatures w14:val="none"/>
+        </w:rPr>
+        <w:t xml:space="preserve"> to scale weekly outreach with minimal manual effort.</w:t>
       </w:r>
     </w:p>
     <w:p>
       <w:pPr>
+        <w:pStyle w:val="ListParagraph"/>
+        <w:numPr>
+          <w:ilvl w:val="0"/>
+          <w:numId w:val="39"/>
+        </w:numPr>
         <w:spacing w:after="0" w:line="240" w:lineRule="auto"/>
         <w:rPr>
-          <w:rFonts w:ascii="Times New Roman" w:hAnsi="Times New Roman" w:cs="Times New Roman"/>
-          <w:color w:val="000000" w:themeColor="text1"/>
-        </w:rPr>
-      </w:pPr>
+          <w:rFonts w:ascii="Times New Roman" w:eastAsia="Times New Roman" w:hAnsi="Times New Roman" w:cs="Times New Roman"/>
+          <w:color w:val="000000" w:themeColor="text1"/>
+          <w:kern w:val="0"/>
+          <w14:ligatures w14:val="none"/>
+        </w:rPr>
+      </w:pPr>
+      <w:r>
+        <w:rPr>
+          <w:rFonts w:ascii="Times New Roman" w:eastAsia="Times New Roman" w:hAnsi="Times New Roman" w:cs="Times New Roman"/>
+          <w:color w:val="000000" w:themeColor="text1"/>
+          <w:kern w:val="0"/>
+          <w14:ligatures w14:val="none"/>
+        </w:rPr>
+        <w:t xml:space="preserve">Built a </w:t>
+      </w:r>
+      <w:r>
+        <w:rPr>
+          <w:rFonts w:ascii="Times New Roman" w:eastAsia="Times New Roman" w:hAnsi="Times New Roman" w:cs="Times New Roman"/>
+          <w:b/>
+          <w:bCs/>
+          <w:color w:val="000000" w:themeColor="text1"/>
+          <w:kern w:val="0"/>
+          <w14:ligatures w14:val="none"/>
+        </w:rPr>
+        <w:t>lead generation pipeline</w:t>
+      </w:r>
+      <w:r>
+        <w:rPr>
+          <w:rFonts w:ascii="Times New Roman" w:eastAsia="Times New Roman" w:hAnsi="Times New Roman" w:cs="Times New Roman"/>
+          <w:color w:val="000000" w:themeColor="text1"/>
+          <w:kern w:val="0"/>
+          <w14:ligatures w14:val="none"/>
+        </w:rPr>
+        <w:t xml:space="preserve"> that verifies and ranks potential clients by email validity and interest score using custom agents, improving lead quality and boosting response rate by </w:t>
+      </w:r>
+      <w:r>
+        <w:rPr>
+          <w:rFonts w:ascii="Times New Roman" w:eastAsia="Times New Roman" w:hAnsi="Times New Roman" w:cs="Times New Roman"/>
+          <w:b/>
+          <w:bCs/>
+          <w:color w:val="000000" w:themeColor="text1"/>
+          <w:kern w:val="0"/>
+          <w14:ligatures w14:val="none"/>
+        </w:rPr>
+        <w:t>~2.3×</w:t>
+      </w:r>
+      <w:r>
+        <w:rPr>
+          <w:rFonts w:ascii="Times New Roman" w:eastAsia="Times New Roman" w:hAnsi="Times New Roman" w:cs="Times New Roman"/>
+          <w:color w:val="000000" w:themeColor="text1"/>
+          <w:kern w:val="0"/>
+          <w14:ligatures w14:val="none"/>
+        </w:rPr>
+        <w:t>.</w:t>
+      </w:r>
     </w:p>
     <w:p>
       <w:pPr>
-        <w:spacing w:after="0"/>
-        <w:rPr>
-          <w:rFonts w:ascii="Times New Roman" w:eastAsia="Times New Roman" w:hAnsi="Times New Roman" w:cs="Times New Roman"/>
-          <w:b/>
-          <w:bCs/>
-          <w:color w:val="000000" w:themeColor="text1"/>
-          <w:kern w:val="0"/>
-          <w14:ligatures w14:val="none"/>
-        </w:rPr>
-      </w:pPr>
-      <w:r>
-        <w:rPr>
-          <w:rFonts w:ascii="Times New Roman" w:eastAsia="Times New Roman" w:hAnsi="Times New Roman" w:cs="Times New Roman"/>
-          <w:b/>
-          <w:bCs/>
-          <w:color w:val="000000" w:themeColor="text1"/>
-          <w:kern w:val="0"/>
-          <w14:ligatures w14:val="none"/>
-        </w:rPr>
-        <w:t>Dyna Grow Design Solution</w:t>
-      </w:r>
-      <w:r>
-        <w:rPr>
-          <w:rFonts w:ascii="Times New Roman" w:eastAsia="Times New Roman" w:hAnsi="Times New Roman" w:cs="Times New Roman"/>
-          <w:b/>
-          <w:bCs/>
-          <w:color w:val="000000" w:themeColor="text1"/>
-          <w:kern w:val="0"/>
-          <w14:ligatures w14:val="none"/>
-        </w:rPr>
-        <w:tab/>
-      </w:r>
-      <w:r>
-        <w:rPr>
-          <w:rFonts w:ascii="Times New Roman" w:eastAsia="Times New Roman" w:hAnsi="Times New Roman" w:cs="Times New Roman"/>
-          <w:b/>
-          <w:bCs/>
-          <w:color w:val="000000" w:themeColor="text1"/>
-          <w:kern w:val="0"/>
-          <w14:ligatures w14:val="none"/>
-        </w:rPr>
-        <w:tab/>
-      </w:r>
-      <w:r>
-        <w:rPr>
-          <w:rFonts w:ascii="Times New Roman" w:eastAsia="Times New Roman" w:hAnsi="Times New Roman" w:cs="Times New Roman"/>
-          <w:b/>
-          <w:bCs/>
-          <w:color w:val="000000" w:themeColor="text1"/>
-          <w:kern w:val="0"/>
-          <w14:ligatures w14:val="none"/>
-        </w:rPr>
-        <w:tab/>
-      </w:r>
-      <w:r>
-        <w:rPr>
-          <w:rFonts w:ascii="Times New Roman" w:eastAsia="Times New Roman" w:hAnsi="Times New Roman" w:cs="Times New Roman"/>
-          <w:b/>
-          <w:bCs/>
-          <w:color w:val="000000" w:themeColor="text1"/>
-          <w:kern w:val="0"/>
-          <w14:ligatures w14:val="none"/>
-        </w:rPr>
-        <w:tab/>
-      </w:r>
-      <w:r>
-        <w:rPr>
-          <w:rFonts w:ascii="Times New Roman" w:eastAsia="Times New Roman" w:hAnsi="Times New Roman" w:cs="Times New Roman"/>
-          <w:b/>
-          <w:bCs/>
-          <w:color w:val="000000" w:themeColor="text1"/>
-          <w:kern w:val="0"/>
-          <w14:ligatures w14:val="none"/>
-        </w:rPr>
-        <w:tab/>
-      </w:r>
-      <w:r>
-        <w:rPr>
-          <w:rFonts w:ascii="Times New Roman" w:eastAsia="Times New Roman" w:hAnsi="Times New Roman" w:cs="Times New Roman"/>
-          <w:b/>
-          <w:bCs/>
-          <w:color w:val="000000" w:themeColor="text1"/>
-          <w:kern w:val="0"/>
-          <w14:ligatures w14:val="none"/>
-        </w:rPr>
-        <w:tab/>
-      </w:r>
-      <w:r>
-        <w:rPr>
-          <w:rFonts w:ascii="Times New Roman" w:eastAsia="Times New Roman" w:hAnsi="Times New Roman" w:cs="Times New Roman"/>
-          <w:b/>
-          <w:bCs/>
-          <w:color w:val="000000" w:themeColor="text1"/>
-          <w:kern w:val="0"/>
-          <w14:ligatures w14:val="none"/>
-        </w:rPr>
-        <w:tab/>
-      </w:r>
-      <w:r>
-        <w:rPr>
-          <w:rFonts w:ascii="Times New Roman" w:eastAsia="Times New Roman" w:hAnsi="Times New Roman" w:cs="Times New Roman"/>
-          <w:b/>
-          <w:bCs/>
-          <w:color w:val="000000" w:themeColor="text1"/>
-          <w:kern w:val="0"/>
-          <w14:ligatures w14:val="none"/>
-        </w:rPr>
-        <w:tab/>
-      </w:r>
-      <w:r>
-        <w:rPr>
-          <w:rFonts w:ascii="Times New Roman" w:eastAsia="Times New Roman" w:hAnsi="Times New Roman" w:cs="Times New Roman"/>
-          <w:b/>
-          <w:bCs/>
-          <w:color w:val="000000" w:themeColor="text1"/>
-          <w:kern w:val="0"/>
-          <w14:ligatures w14:val="none"/>
-        </w:rPr>
-        <w:t xml:space="preserve">     </w:t>
-      </w:r>
-      <w:r>
-        <w:rPr>
-          <w:rFonts w:ascii="Times New Roman" w:eastAsia="Times New Roman" w:hAnsi="Times New Roman" w:cs="Times New Roman"/>
-          <w:b/>
-          <w:bCs/>
-          <w:color w:val="000000" w:themeColor="text1"/>
-          <w:kern w:val="0"/>
-          <w14:ligatures w14:val="none"/>
-        </w:rPr>
-        <w:t xml:space="preserve"> </w:t>
-      </w:r>
-      <w:r>
-        <w:rPr>
-          <w:rFonts w:ascii="Times New Roman" w:eastAsia="Times New Roman" w:hAnsi="Times New Roman" w:cs="Times New Roman"/>
-          <w:b/>
-          <w:bCs/>
-          <w:color w:val="000000" w:themeColor="text1"/>
-          <w:kern w:val="0"/>
-          <w14:ligatures w14:val="none"/>
-        </w:rPr>
-        <w:tab/>
-      </w:r>
-      <w:r>
-        <w:rPr>
-          <w:rFonts w:ascii="Times New Roman" w:eastAsia="Times New Roman" w:hAnsi="Times New Roman" w:cs="Times New Roman"/>
-          <w:b/>
-          <w:bCs/>
-          <w:color w:val="000000" w:themeColor="text1"/>
-          <w:kern w:val="0"/>
-          <w14:ligatures w14:val="none"/>
-        </w:rPr>
-        <w:t xml:space="preserve">      </w:t>
-      </w:r>
-      <w:r>
-        <w:rPr>
-          <w:rFonts w:ascii="Times New Roman" w:eastAsia="Times New Roman" w:hAnsi="Times New Roman" w:cs="Times New Roman"/>
-          <w:b/>
-          <w:bCs/>
-          <w:color w:val="000000" w:themeColor="text1"/>
-          <w:kern w:val="0"/>
-          <w14:ligatures w14:val="none"/>
-        </w:rPr>
-        <w:t xml:space="preserve"> </w:t>
-      </w:r>
-      <w:r>
-        <w:rPr>
-          <w:rFonts w:ascii="Times New Roman" w:eastAsia="Times New Roman" w:hAnsi="Times New Roman" w:cs="Times New Roman"/>
-          <w:b/>
-          <w:bCs/>
-          <w:color w:val="000000" w:themeColor="text1"/>
-          <w:kern w:val="0"/>
-          <w14:ligatures w14:val="none"/>
-        </w:rPr>
-        <w:t xml:space="preserve">Ahmedabad, </w:t>
-      </w:r>
-      <w:r>
-        <w:rPr>
-          <w:rFonts w:ascii="Times New Roman" w:eastAsia="Times New Roman" w:hAnsi="Times New Roman" w:cs="Times New Roman"/>
-          <w:b/>
-          <w:bCs/>
-          <w:color w:val="000000" w:themeColor="text1"/>
-          <w:kern w:val="0"/>
-          <w14:ligatures w14:val="none"/>
-        </w:rPr>
-        <w:t>India</w:t>
-      </w:r>
+        <w:spacing w:after="0" w:line="240" w:lineRule="auto"/>
+        <w:rPr>
+          <w:rFonts w:ascii="Times New Roman" w:hAnsi="Times New Roman" w:cs="Times New Roman"/>
+          <w:color w:val="000000" w:themeColor="text1"/>
+        </w:rPr>
+      </w:pPr>
     </w:p>
     <w:p>
       <w:pPr>
         <w:spacing w:after="0"/>
         <w:rPr>
           <w:rFonts w:ascii="Times New Roman" w:eastAsia="Times New Roman" w:hAnsi="Times New Roman" w:cs="Times New Roman"/>
+          <w:b/>
+          <w:bCs/>
+          <w:color w:val="000000" w:themeColor="text1"/>
+          <w:kern w:val="0"/>
+          <w14:ligatures w14:val="none"/>
+        </w:rPr>
+      </w:pPr>
+      <w:r>
+        <w:rPr>
+          <w:rFonts w:ascii="Times New Roman" w:eastAsia="Times New Roman" w:hAnsi="Times New Roman" w:cs="Times New Roman"/>
+          <w:b/>
+          <w:bCs/>
+          <w:color w:val="000000" w:themeColor="text1"/>
+          <w:kern w:val="0"/>
+          <w14:ligatures w14:val="none"/>
+        </w:rPr>
+        <w:t>Dyna Grow Design Solution</w:t>
+      </w:r>
+      <w:r>
+        <w:rPr>
+          <w:rFonts w:ascii="Times New Roman" w:eastAsia="Times New Roman" w:hAnsi="Times New Roman" w:cs="Times New Roman"/>
+          <w:b/>
+          <w:bCs/>
+          <w:color w:val="000000" w:themeColor="text1"/>
+          <w:kern w:val="0"/>
+          <w14:ligatures w14:val="none"/>
+        </w:rPr>
+        <w:tab/>
+      </w:r>
+      <w:r>
+        <w:rPr>
+          <w:rFonts w:ascii="Times New Roman" w:eastAsia="Times New Roman" w:hAnsi="Times New Roman" w:cs="Times New Roman"/>
+          <w:b/>
+          <w:bCs/>
+          <w:color w:val="000000" w:themeColor="text1"/>
+          <w:kern w:val="0"/>
+          <w14:ligatures w14:val="none"/>
+        </w:rPr>
+        <w:tab/>
+      </w:r>
+      <w:r>
+        <w:rPr>
+          <w:rFonts w:ascii="Times New Roman" w:eastAsia="Times New Roman" w:hAnsi="Times New Roman" w:cs="Times New Roman"/>
+          <w:b/>
+          <w:bCs/>
+          <w:color w:val="000000" w:themeColor="text1"/>
+          <w:kern w:val="0"/>
+          <w14:ligatures w14:val="none"/>
+        </w:rPr>
+        <w:tab/>
+      </w:r>
+      <w:r>
+        <w:rPr>
+          <w:rFonts w:ascii="Times New Roman" w:eastAsia="Times New Roman" w:hAnsi="Times New Roman" w:cs="Times New Roman"/>
+          <w:b/>
+          <w:bCs/>
+          <w:color w:val="000000" w:themeColor="text1"/>
+          <w:kern w:val="0"/>
+          <w14:ligatures w14:val="none"/>
+        </w:rPr>
+        <w:tab/>
+      </w:r>
+      <w:r>
+        <w:rPr>
+          <w:rFonts w:ascii="Times New Roman" w:eastAsia="Times New Roman" w:hAnsi="Times New Roman" w:cs="Times New Roman"/>
+          <w:b/>
+          <w:bCs/>
+          <w:color w:val="000000" w:themeColor="text1"/>
+          <w:kern w:val="0"/>
+          <w14:ligatures w14:val="none"/>
+        </w:rPr>
+        <w:tab/>
+      </w:r>
+      <w:r>
+        <w:rPr>
+          <w:rFonts w:ascii="Times New Roman" w:eastAsia="Times New Roman" w:hAnsi="Times New Roman" w:cs="Times New Roman"/>
+          <w:b/>
+          <w:bCs/>
+          <w:color w:val="000000" w:themeColor="text1"/>
+          <w:kern w:val="0"/>
+          <w14:ligatures w14:val="none"/>
+        </w:rPr>
+        <w:tab/>
+      </w:r>
+      <w:r>
+        <w:rPr>
+          <w:rFonts w:ascii="Times New Roman" w:eastAsia="Times New Roman" w:hAnsi="Times New Roman" w:cs="Times New Roman"/>
+          <w:b/>
+          <w:bCs/>
+          <w:color w:val="000000" w:themeColor="text1"/>
+          <w:kern w:val="0"/>
+          <w14:ligatures w14:val="none"/>
+        </w:rPr>
+        <w:tab/>
+      </w:r>
+      <w:r>
+        <w:rPr>
+          <w:rFonts w:ascii="Times New Roman" w:eastAsia="Times New Roman" w:hAnsi="Times New Roman" w:cs="Times New Roman"/>
+          <w:b/>
+          <w:bCs/>
+          <w:color w:val="000000" w:themeColor="text1"/>
+          <w:kern w:val="0"/>
+          <w14:ligatures w14:val="none"/>
+        </w:rPr>
+        <w:tab/>
+      </w:r>
+      <w:r>
+        <w:rPr>
+          <w:rFonts w:ascii="Times New Roman" w:eastAsia="Times New Roman" w:hAnsi="Times New Roman" w:cs="Times New Roman"/>
+          <w:b/>
+          <w:bCs/>
+          <w:color w:val="000000" w:themeColor="text1"/>
+          <w:kern w:val="0"/>
+          <w14:ligatures w14:val="none"/>
+        </w:rPr>
+        <w:t xml:space="preserve">     </w:t>
+      </w:r>
+      <w:r>
+        <w:rPr>
+          <w:rFonts w:ascii="Times New Roman" w:eastAsia="Times New Roman" w:hAnsi="Times New Roman" w:cs="Times New Roman"/>
+          <w:b/>
+          <w:bCs/>
+          <w:color w:val="000000" w:themeColor="text1"/>
+          <w:kern w:val="0"/>
+          <w14:ligatures w14:val="none"/>
+        </w:rPr>
+        <w:t xml:space="preserve"> </w:t>
+      </w:r>
+      <w:r>
+        <w:rPr>
+          <w:rFonts w:ascii="Times New Roman" w:eastAsia="Times New Roman" w:hAnsi="Times New Roman" w:cs="Times New Roman"/>
+          <w:b/>
+          <w:bCs/>
+          <w:color w:val="000000" w:themeColor="text1"/>
+          <w:kern w:val="0"/>
+          <w14:ligatures w14:val="none"/>
+        </w:rPr>
+        <w:tab/>
+      </w:r>
+      <w:r>
+        <w:rPr>
+          <w:rFonts w:ascii="Times New Roman" w:eastAsia="Times New Roman" w:hAnsi="Times New Roman" w:cs="Times New Roman"/>
+          <w:b/>
+          <w:bCs/>
+          <w:color w:val="000000" w:themeColor="text1"/>
+          <w:kern w:val="0"/>
+          <w14:ligatures w14:val="none"/>
+        </w:rPr>
+        <w:t xml:space="preserve">      </w:t>
+      </w:r>
+      <w:r>
+        <w:rPr>
+          <w:rFonts w:ascii="Times New Roman" w:eastAsia="Times New Roman" w:hAnsi="Times New Roman" w:cs="Times New Roman"/>
+          <w:b/>
+          <w:bCs/>
+          <w:color w:val="000000" w:themeColor="text1"/>
+          <w:kern w:val="0"/>
+          <w14:ligatures w14:val="none"/>
+        </w:rPr>
+        <w:t xml:space="preserve"> </w:t>
+      </w:r>
+      <w:r>
+        <w:rPr>
+          <w:rFonts w:ascii="Times New Roman" w:eastAsia="Times New Roman" w:hAnsi="Times New Roman" w:cs="Times New Roman"/>
+          <w:b/>
+          <w:bCs/>
+          <w:color w:val="000000" w:themeColor="text1"/>
+          <w:kern w:val="0"/>
+          <w14:ligatures w14:val="none"/>
+        </w:rPr>
+        <w:t xml:space="preserve">Ahmedabad, </w:t>
+      </w:r>
+      <w:r>
+        <w:rPr>
+          <w:rFonts w:ascii="Times New Roman" w:eastAsia="Times New Roman" w:hAnsi="Times New Roman" w:cs="Times New Roman"/>
+          <w:b/>
+          <w:bCs/>
+          <w:color w:val="000000" w:themeColor="text1"/>
+          <w:kern w:val="0"/>
+          <w14:ligatures w14:val="none"/>
+        </w:rPr>
+        <w:t>India</w:t>
+      </w:r>
+    </w:p>
+    <w:p>
+      <w:pPr>
+        <w:spacing w:after="0"/>
+        <w:rPr>
+          <w:rFonts w:ascii="Times New Roman" w:eastAsia="Times New Roman" w:hAnsi="Times New Roman" w:cs="Times New Roman"/>
           <w:color w:val="000000" w:themeColor="text1"/>
           <w:kern w:val="0"/>
           <w14:ligatures w14:val="none"/>
@@ -2027,16 +2133,29 @@
           <w:kern w:val="0"/>
           <w14:ligatures w14:val="none"/>
         </w:rPr>
-        <w:t>Dec 2024</w:t>
-      </w:r>
-      <w:r>
-        <w:rPr>
-          <w:rFonts w:ascii="Times New Roman" w:eastAsia="Times New Roman" w:hAnsi="Times New Roman" w:cs="Times New Roman"/>
-          <w:color w:val="000000" w:themeColor="text1"/>
-          <w:kern w:val="0"/>
-          <w14:ligatures w14:val="none"/>
-        </w:rPr>
-        <w:t xml:space="preserve"> </w:t>
+        <w:t>Jan</w:t>
+      </w:r>
+      <w:r>
+        <w:rPr>
+          <w:rFonts w:ascii="Times New Roman" w:eastAsia="Times New Roman" w:hAnsi="Times New Roman" w:cs="Times New Roman"/>
+          <w:i/>
+          <w:iCs/>
+          <w:color w:val="000000" w:themeColor="text1"/>
+          <w:kern w:val="0"/>
+          <w14:ligatures w14:val="none"/>
+        </w:rPr>
+        <w:t xml:space="preserve"> 202</w:t>
+      </w:r>
+      <w:r>
+        <w:rPr>
+          <w:rFonts w:ascii="Times New Roman" w:eastAsia="Times New Roman" w:hAnsi="Times New Roman" w:cs="Times New Roman"/>
+          <w:i/>
+          <w:iCs/>
+          <w:color w:val="000000" w:themeColor="text1"/>
+          <w:kern w:val="0"/>
+          <w14:ligatures w14:val="none"/>
+        </w:rPr>
+        <w:t>5</w:t>
       </w:r>
     </w:p>
     <w:p>
@@ -2061,7 +2180,27 @@
           <w:kern w:val="0"/>
           <w14:ligatures w14:val="none"/>
         </w:rPr>
-        <w:t>Developed a responsive website using Node.js, Express.js, and EJS for an architecture firm in Ahmedabad</w:t>
+        <w:t xml:space="preserve">Designed and launched a </w:t>
+      </w:r>
+      <w:r>
+        <w:rPr>
+          <w:rFonts w:ascii="Times New Roman" w:eastAsia="Times New Roman" w:hAnsi="Times New Roman" w:cs="Times New Roman"/>
+          <w:b/>
+          <w:bCs/>
+          <w:color w:val="000000" w:themeColor="text1"/>
+          <w:kern w:val="0"/>
+          <w14:ligatures w14:val="none"/>
+        </w:rPr>
+        <w:t>responsive marketing website</w:t>
+      </w:r>
+      <w:r>
+        <w:rPr>
+          <w:rFonts w:ascii="Times New Roman" w:eastAsia="Times New Roman" w:hAnsi="Times New Roman" w:cs="Times New Roman"/>
+          <w:color w:val="000000" w:themeColor="text1"/>
+          <w:kern w:val="0"/>
+          <w14:ligatures w14:val="none"/>
+        </w:rPr>
+        <w:t xml:space="preserve"> using Node.js, Express.js, and EJS, tailored for an architecture firm’s client showcase and service catalog</w:t>
       </w:r>
       <w:r>
         <w:rPr>
@@ -2104,16 +2243,56 @@
           <w:kern w:val="0"/>
           <w14:ligatures w14:val="none"/>
         </w:rPr>
-        <w:t>S</w:t>
-      </w:r>
-      <w:r>
-        <w:rPr>
-          <w:rFonts w:ascii="Times New Roman" w:eastAsia="Times New Roman" w:hAnsi="Times New Roman" w:cs="Times New Roman"/>
-          <w:color w:val="000000" w:themeColor="text1"/>
-          <w:kern w:val="0"/>
-          <w14:ligatures w14:val="none"/>
-        </w:rPr>
-        <w:t>treamlining their marketing efforts and enabling them to attract more clients.</w:t>
+        <w:t xml:space="preserve">Improved </w:t>
+      </w:r>
+      <w:r>
+        <w:rPr>
+          <w:rFonts w:ascii="Times New Roman" w:eastAsia="Times New Roman" w:hAnsi="Times New Roman" w:cs="Times New Roman"/>
+          <w:b/>
+          <w:bCs/>
+          <w:color w:val="000000" w:themeColor="text1"/>
+          <w:kern w:val="0"/>
+          <w14:ligatures w14:val="none"/>
+        </w:rPr>
+        <w:t>website performance</w:t>
+      </w:r>
+      <w:r>
+        <w:rPr>
+          <w:rFonts w:ascii="Times New Roman" w:eastAsia="Times New Roman" w:hAnsi="Times New Roman" w:cs="Times New Roman"/>
+          <w:color w:val="000000" w:themeColor="text1"/>
+          <w:kern w:val="0"/>
+          <w14:ligatures w14:val="none"/>
+        </w:rPr>
+        <w:t xml:space="preserve">, leading to a </w:t>
+      </w:r>
+      <w:r>
+        <w:rPr>
+          <w:rFonts w:ascii="Times New Roman" w:eastAsia="Times New Roman" w:hAnsi="Times New Roman" w:cs="Times New Roman"/>
+          <w:b/>
+          <w:bCs/>
+          <w:color w:val="000000" w:themeColor="text1"/>
+          <w:kern w:val="0"/>
+          <w14:ligatures w14:val="none"/>
+        </w:rPr>
+        <w:t>2× increase in qualified client inquiries</w:t>
+      </w:r>
+      <w:r>
+        <w:rPr>
+          <w:rFonts w:ascii="Times New Roman" w:eastAsia="Times New Roman" w:hAnsi="Times New Roman" w:cs="Times New Roman"/>
+          <w:color w:val="000000" w:themeColor="text1"/>
+          <w:kern w:val="0"/>
+          <w14:ligatures w14:val="none"/>
+        </w:rPr>
+        <w:t xml:space="preserve"> within the first 2 months of deployment</w:t>
+      </w:r>
+      <w:r>
+        <w:rPr>
+          <w:rFonts w:ascii="Times New Roman" w:eastAsia="Times New Roman" w:hAnsi="Times New Roman" w:cs="Times New Roman"/>
+          <w:color w:val="000000" w:themeColor="text1"/>
+          <w:kern w:val="0"/>
+          <w14:ligatures w14:val="none"/>
+        </w:rPr>
+        <w:t>.</w:t>
       </w:r>
       <w:r>
         <w:rPr>
@@ -2127,44 +2306,7 @@
     </w:p>
     <w:p>
       <w:pPr>
-        <w:pStyle w:val="ListParagraph"/>
-        <w:numPr>
-          <w:ilvl w:val="0"/>
-          <w:numId w:val="32"/>
-        </w:numPr>
-        <w:spacing w:after="0" w:line="240" w:lineRule="auto"/>
-        <w:rPr>
-          <w:rFonts w:ascii="Times New Roman" w:eastAsia="Times New Roman" w:hAnsi="Times New Roman" w:cs="Times New Roman"/>
-          <w:color w:val="000000" w:themeColor="text1"/>
-          <w:kern w:val="0"/>
-          <w14:ligatures w14:val="none"/>
-        </w:rPr>
-      </w:pPr>
-      <w:proofErr w:type="gramStart"/>
-      <w:r>
-        <w:rPr>
-          <w:rFonts w:ascii="Times New Roman" w:eastAsia="Times New Roman" w:hAnsi="Times New Roman" w:cs="Times New Roman"/>
-          <w:color w:val="000000" w:themeColor="text1"/>
-          <w:kern w:val="0"/>
-          <w14:ligatures w14:val="none"/>
-        </w:rPr>
-        <w:t>Received</w:t>
-      </w:r>
-      <w:proofErr w:type="gramEnd"/>
-      <w:r>
-        <w:rPr>
-          <w:rFonts w:ascii="Times New Roman" w:eastAsia="Times New Roman" w:hAnsi="Times New Roman" w:cs="Times New Roman"/>
-          <w:color w:val="000000" w:themeColor="text1"/>
-          <w:kern w:val="0"/>
-          <w14:ligatures w14:val="none"/>
-        </w:rPr>
-        <w:t xml:space="preserve"> a Letter of Recommendation from Maitra Shah for exemplary performance during the internship.</w:t>
-      </w:r>
-    </w:p>
-    <w:p>
-      <w:pPr>
         <w:spacing w:after="0"/>
-        <w:ind w:left="360"/>
         <w:rPr>
           <w:rFonts w:ascii="Times New Roman" w:eastAsia="Times New Roman" w:hAnsi="Times New Roman" w:cs="Times New Roman"/>
           <w:color w:val="000000" w:themeColor="text1"/>
@@ -2366,6 +2508,8 @@
       <w:r>
         <w:rPr>
           <w:rFonts w:ascii="Times New Roman" w:hAnsi="Times New Roman" w:cs="Times New Roman"/>
+          <w:b/>
+          <w:bCs/>
           <w:color w:val="000000" w:themeColor="text1"/>
         </w:rPr>
         <w:t>215</w:t>
@@ -2373,13 +2517,24 @@
       <w:r>
         <w:rPr>
           <w:rFonts w:ascii="Times New Roman" w:hAnsi="Times New Roman" w:cs="Times New Roman"/>
-          <w:color w:val="000000" w:themeColor="text1"/>
-        </w:rPr>
-        <w:t xml:space="preserve">M-parameter GPT-style language model with </w:t>
-      </w:r>
-      <w:r>
-        <w:rPr>
-          <w:rFonts w:ascii="Times New Roman" w:hAnsi="Times New Roman" w:cs="Times New Roman"/>
+          <w:b/>
+          <w:bCs/>
+          <w:color w:val="000000" w:themeColor="text1"/>
+        </w:rPr>
+        <w:t>M-parameter</w:t>
+      </w:r>
+      <w:r>
+        <w:rPr>
+          <w:rFonts w:ascii="Times New Roman" w:hAnsi="Times New Roman" w:cs="Times New Roman"/>
+          <w:color w:val="000000" w:themeColor="text1"/>
+        </w:rPr>
+        <w:t xml:space="preserve"> GPT-style language model with </w:t>
+      </w:r>
+      <w:r>
+        <w:rPr>
+          <w:rFonts w:ascii="Times New Roman" w:hAnsi="Times New Roman" w:cs="Times New Roman"/>
+          <w:b/>
+          <w:bCs/>
           <w:color w:val="000000" w:themeColor="text1"/>
         </w:rPr>
         <w:t>18</w:t>
@@ -2394,6 +2549,8 @@
       <w:r>
         <w:rPr>
           <w:rFonts w:ascii="Times New Roman" w:hAnsi="Times New Roman" w:cs="Times New Roman"/>
+          <w:b/>
+          <w:bCs/>
           <w:color w:val="000000" w:themeColor="text1"/>
         </w:rPr>
         <w:t>512</w:t>
@@ -2417,7 +2574,46 @@
           <w:rFonts w:ascii="Times New Roman" w:hAnsi="Times New Roman" w:cs="Times New Roman"/>
           <w:color w:val="000000" w:themeColor="text1"/>
         </w:rPr>
-        <w:t xml:space="preserve"> using a self-implemented tokenizer, attention mechanism, and training loop, achieving over 85% accuracy on internal benchmarks.</w:t>
+        <w:t xml:space="preserve"> using a self-implemented tokenizer, attention mechanism, and training loop, achieving over </w:t>
+      </w:r>
+      <w:r>
+        <w:rPr>
+          <w:rFonts w:ascii="Times New Roman" w:hAnsi="Times New Roman" w:cs="Times New Roman"/>
+          <w:b/>
+          <w:bCs/>
+          <w:color w:val="000000" w:themeColor="text1"/>
+        </w:rPr>
+        <w:t>85% accuracy</w:t>
+      </w:r>
+      <w:r>
+        <w:rPr>
+          <w:rFonts w:ascii="Times New Roman" w:hAnsi="Times New Roman" w:cs="Times New Roman"/>
+          <w:color w:val="000000" w:themeColor="text1"/>
+        </w:rPr>
+        <w:t xml:space="preserve"> on internal benchmarks</w:t>
+      </w:r>
+      <w:r>
+        <w:rPr>
+          <w:rFonts w:ascii="Times New Roman" w:hAnsi="Times New Roman" w:cs="Times New Roman"/>
+          <w:color w:val="000000" w:themeColor="text1"/>
+        </w:rPr>
+        <w:t xml:space="preserve"> and </w:t>
+      </w:r>
+      <w:r>
+        <w:rPr>
+          <w:rFonts w:ascii="Times New Roman" w:hAnsi="Times New Roman" w:cs="Times New Roman"/>
+          <w:b/>
+          <w:bCs/>
+          <w:color w:val="000000" w:themeColor="text1"/>
+        </w:rPr>
+        <w:t>MAE loss of 1.8</w:t>
+      </w:r>
+      <w:r>
+        <w:rPr>
+          <w:rFonts w:ascii="Times New Roman" w:hAnsi="Times New Roman" w:cs="Times New Roman"/>
+          <w:color w:val="000000" w:themeColor="text1"/>
+        </w:rPr>
+        <w:t>.</w:t>
       </w:r>
     </w:p>
     <w:p>
@@ -2551,7 +2747,39 @@
           <w:rFonts w:ascii="Times New Roman" w:hAnsi="Times New Roman" w:cs="Times New Roman"/>
           <w:color w:val="000000" w:themeColor="text1"/>
         </w:rPr>
-        <w:t xml:space="preserve"> app for real-time summarization and Q&amp;A — reducing manual review time by 70% across 50+ academic and business documents.</w:t>
+        <w:t xml:space="preserve"> app for real-time summarization and Q&amp;A — reduced manual review time by </w:t>
+      </w:r>
+      <w:r>
+        <w:rPr>
+          <w:rFonts w:ascii="Times New Roman" w:hAnsi="Times New Roman" w:cs="Times New Roman"/>
+          <w:b/>
+          <w:bCs/>
+          <w:color w:val="000000" w:themeColor="text1"/>
+        </w:rPr>
+        <w:t>70%</w:t>
+      </w:r>
+      <w:r>
+        <w:rPr>
+          <w:rFonts w:ascii="Times New Roman" w:hAnsi="Times New Roman" w:cs="Times New Roman"/>
+          <w:color w:val="000000" w:themeColor="text1"/>
+        </w:rPr>
+        <w:t xml:space="preserve"> across 50+ academic and business documents; </w:t>
+      </w:r>
+      <w:r>
+        <w:rPr>
+          <w:rFonts w:ascii="Times New Roman" w:hAnsi="Times New Roman" w:cs="Times New Roman"/>
+          <w:b/>
+          <w:bCs/>
+          <w:color w:val="000000" w:themeColor="text1"/>
+        </w:rPr>
+        <w:t>actively used by peers and family</w:t>
+      </w:r>
+      <w:r>
+        <w:rPr>
+          <w:rFonts w:ascii="Times New Roman" w:hAnsi="Times New Roman" w:cs="Times New Roman"/>
+          <w:color w:val="000000" w:themeColor="text1"/>
+        </w:rPr>
+        <w:t xml:space="preserve"> for coursework and client work.</w:t>
       </w:r>
     </w:p>
     <w:p>
@@ -2736,147 +2964,6 @@
           <w14:ligatures w14:val="none"/>
         </w:rPr>
         <w:t xml:space="preserve"> for tasks like web search, email, scheduling, maps, and YouTube — achieving 90% voice command accuracy in real-world usage.</w:t>
-      </w:r>
-    </w:p>
-    <w:p>
-      <w:pPr>
-        <w:pBdr>
-          <w:top w:val="nil"/>
-          <w:left w:val="nil"/>
-          <w:bottom w:val="nil"/>
-          <w:right w:val="nil"/>
-          <w:between w:val="nil"/>
-        </w:pBdr>
-        <w:spacing w:after="0" w:line="240" w:lineRule="auto"/>
-        <w:rPr>
-          <w:rFonts w:ascii="Times New Roman" w:eastAsia="Times New Roman" w:hAnsi="Times New Roman" w:cs="Times New Roman"/>
-          <w:kern w:val="0"/>
-          <w:sz w:val="24"/>
-          <w:szCs w:val="24"/>
-          <w14:ligatures w14:val="none"/>
-        </w:rPr>
-      </w:pPr>
-    </w:p>
-    <w:p>
-      <w:pPr>
-        <w:pBdr>
-          <w:top w:val="nil"/>
-          <w:left w:val="nil"/>
-          <w:bottom w:val="nil"/>
-          <w:right w:val="nil"/>
-          <w:between w:val="nil"/>
-        </w:pBdr>
-        <w:spacing w:after="0" w:line="240" w:lineRule="auto"/>
-        <w:rPr>
-          <w:rFonts w:ascii="Times New Roman" w:hAnsi="Times New Roman" w:cs="Times New Roman"/>
-          <w:color w:val="000000" w:themeColor="text1"/>
-        </w:rPr>
-      </w:pPr>
-      <w:proofErr w:type="spellStart"/>
-      <w:r>
-        <w:rPr>
-          <w:rFonts w:ascii="Times New Roman" w:hAnsi="Times New Roman" w:cs="Times New Roman"/>
-          <w:b/>
-          <w:bCs/>
-          <w:color w:val="000000" w:themeColor="text1"/>
-        </w:rPr>
-        <w:t>IdeaCheck</w:t>
-      </w:r>
-      <w:proofErr w:type="spellEnd"/>
-      <w:r>
-        <w:rPr>
-          <w:rFonts w:ascii="Times New Roman" w:hAnsi="Times New Roman" w:cs="Times New Roman"/>
-          <w:b/>
-          <w:bCs/>
-          <w:color w:val="000000" w:themeColor="text1"/>
-        </w:rPr>
-        <w:t xml:space="preserve"> – AI-Powered Startup Evaluator </w:t>
-      </w:r>
-      <w:r>
-        <w:rPr>
-          <w:rFonts w:ascii="Times New Roman" w:hAnsi="Times New Roman" w:cs="Times New Roman"/>
-          <w:color w:val="000000" w:themeColor="text1"/>
-        </w:rPr>
-        <w:t>(</w:t>
-      </w:r>
-      <w:proofErr w:type="spellStart"/>
-      <w:r>
-        <w:fldChar w:fldCharType="begin"/>
-      </w:r>
-      <w:r>
-        <w:instrText>HYPERLINK "https://github.com/kunjcr2/ideaCheck"</w:instrText>
-      </w:r>
-      <w:r>
-        <w:fldChar w:fldCharType="separate"/>
-      </w:r>
-      <w:r>
-        <w:rPr>
-          <w:rStyle w:val="Hyperlink"/>
-          <w:rFonts w:ascii="Times New Roman" w:hAnsi="Times New Roman" w:cs="Times New Roman"/>
-        </w:rPr>
-        <w:t>github</w:t>
-      </w:r>
-      <w:proofErr w:type="spellEnd"/>
-      <w:r>
-        <w:fldChar w:fldCharType="end"/>
-      </w:r>
-      <w:r>
-        <w:rPr>
-          <w:rFonts w:ascii="Times New Roman" w:hAnsi="Times New Roman" w:cs="Times New Roman"/>
-          <w:color w:val="000000" w:themeColor="text1"/>
-        </w:rPr>
-        <w:t>)</w:t>
-      </w:r>
-    </w:p>
-    <w:p>
-      <w:pPr>
-        <w:pStyle w:val="ListParagraph"/>
-        <w:numPr>
-          <w:ilvl w:val="0"/>
-          <w:numId w:val="36"/>
-        </w:numPr>
-        <w:pBdr>
-          <w:top w:val="nil"/>
-          <w:left w:val="nil"/>
-          <w:bottom w:val="nil"/>
-          <w:right w:val="nil"/>
-          <w:between w:val="nil"/>
-        </w:pBdr>
-        <w:spacing w:after="0" w:line="240" w:lineRule="auto"/>
-        <w:rPr>
-          <w:rFonts w:ascii="Times New Roman" w:hAnsi="Times New Roman" w:cs="Times New Roman"/>
-          <w:color w:val="000000" w:themeColor="text1"/>
-        </w:rPr>
-      </w:pPr>
-      <w:r>
-        <w:rPr>
-          <w:rFonts w:ascii="Times New Roman" w:hAnsi="Times New Roman" w:cs="Times New Roman"/>
-          <w:color w:val="000000" w:themeColor="text1"/>
-        </w:rPr>
-        <w:t xml:space="preserve">Built an AI-powered web application using GPT-4o-mini and </w:t>
-      </w:r>
-      <w:proofErr w:type="spellStart"/>
-      <w:r>
-        <w:rPr>
-          <w:rFonts w:ascii="Times New Roman" w:hAnsi="Times New Roman" w:cs="Times New Roman"/>
-          <w:color w:val="000000" w:themeColor="text1"/>
-        </w:rPr>
-        <w:t>LangChain</w:t>
-      </w:r>
-      <w:proofErr w:type="spellEnd"/>
-      <w:r>
-        <w:rPr>
-          <w:rFonts w:ascii="Times New Roman" w:hAnsi="Times New Roman" w:cs="Times New Roman"/>
-          <w:color w:val="000000" w:themeColor="text1"/>
-        </w:rPr>
-        <w:t xml:space="preserve"> to evaluate startup ideas with tailored validation and feedback, used by 20+ early-stage founders for decision-making support</w:t>
-      </w:r>
-      <w:r>
-        <w:rPr>
-          <w:rFonts w:ascii="Times New Roman" w:hAnsi="Times New Roman" w:cs="Times New Roman"/>
-          <w:color w:val="000000" w:themeColor="text1"/>
-        </w:rPr>
-        <w:tab/>
       </w:r>
     </w:p>
     <w:p>
@@ -8558,7 +8645,6 @@
   <w:style w:type="character" w:default="1" w:styleId="DefaultParagraphFont">
     <w:name w:val="Default Paragraph Font"/>
     <w:uiPriority w:val="1"/>
-    <w:semiHidden/>
     <w:unhideWhenUsed/>
   </w:style>
   <w:style w:type="table" w:default="1" w:styleId="TableNormal">

</xml_diff>